<commit_message>
addressed additional comparison requested by yoav
</commit_message>
<xml_diff>
--- a/manuscript/submission jpsp/submission R1/masked manuscript.docx
+++ b/manuscript/submission jpsp/submission R1/masked manuscript.docx
@@ -18460,13 +18460,7 @@
           <w:rPr>
             <w:lang w:val="en-US"/>
           </w:rPr>
-          <w:t xml:space="preserve"> and for a previously completed AMP</w:t>
-        </w:r>
-        <w:r>
-          <w:rPr>
-            <w:lang w:val="en-US"/>
-          </w:rPr>
-          <w:t xml:space="preserve"> (</w:t>
+          <w:t xml:space="preserve"> and for a previously completed AMP (</w:t>
         </w:r>
         <w:r>
           <w:rPr>
@@ -22450,13 +22444,7 @@
           <w:rPr>
             <w:lang w:val="en-US"/>
           </w:rPr>
-          <w:t xml:space="preserve"> </w:t>
-        </w:r>
-        <w:r>
-          <w:rPr>
-            <w:lang w:val="en-US"/>
-          </w:rPr>
-          <w:t xml:space="preserve">by </w:t>
+          <w:t xml:space="preserve"> by </w:t>
         </w:r>
         <w:r>
           <w:rPr>
@@ -23569,7 +23557,6 @@
         <w:ind w:firstLine="720"/>
         <w:rPr>
           <w:color w:val="222222"/>
-          <w:highlight w:val="white"/>
           <w:lang w:val="en-US"/>
         </w:rPr>
       </w:pPr>
@@ -23869,6 +23856,118 @@
         </w:rPr>
         <w:t>&lt; .001.</w:t>
       </w:r>
+      <w:ins w:id="139" w:author="Ian Hussey" w:date="2021-03-15T16:06:00Z">
+        <w:r>
+          <w:rPr>
+            <w:color w:val="222222"/>
+            <w:highlight w:val="white"/>
+            <w:lang w:val="en-US"/>
+          </w:rPr>
+          <w:t xml:space="preserve"> </w:t>
+        </w:r>
+        <w:r>
+          <w:rPr>
+            <w:color w:val="222222"/>
+            <w:lang w:val="en-US"/>
+          </w:rPr>
+          <w:t xml:space="preserve">It is also useful </w:t>
+        </w:r>
+        <w:r>
+          <w:rPr>
+            <w:color w:val="222222"/>
+            <w:lang w:val="en-US"/>
+          </w:rPr>
+          <w:t>consider these the implications of these results in terms of temporal order rather</w:t>
+        </w:r>
+      </w:ins>
+      <w:ins w:id="140" w:author="Ian Hussey" w:date="2021-03-15T16:07:00Z">
+        <w:r>
+          <w:rPr>
+            <w:color w:val="222222"/>
+            <w:lang w:val="en-US"/>
+          </w:rPr>
+          <w:t xml:space="preserve"> than domain. Although it was not part of our original research </w:t>
+        </w:r>
+      </w:ins>
+      <w:ins w:id="141" w:author="Ian Hussey" w:date="2021-03-15T16:08:00Z">
+        <w:r>
+          <w:rPr>
+            <w:color w:val="222222"/>
+            <w:lang w:val="en-US"/>
+          </w:rPr>
+          <w:t xml:space="preserve">plan, these results also suggests that </w:t>
+        </w:r>
+      </w:ins>
+      <w:ins w:id="142" w:author="Ian Hussey" w:date="2021-03-15T16:06:00Z">
+        <w:r>
+          <w:rPr>
+            <w:color w:val="222222"/>
+            <w:lang w:val="en-US"/>
+          </w:rPr>
+          <w:t>the temporal order of the tasks</w:t>
+        </w:r>
+      </w:ins>
+      <w:ins w:id="143" w:author="Ian Hussey" w:date="2021-03-15T16:08:00Z">
+        <w:r>
+          <w:rPr>
+            <w:color w:val="222222"/>
+            <w:lang w:val="en-US"/>
+          </w:rPr>
+          <w:t xml:space="preserve">, and therefore the order of assessment of the AMP effect versus the influence rate, </w:t>
+        </w:r>
+      </w:ins>
+      <w:ins w:id="144" w:author="Ian Hussey" w:date="2021-03-15T16:06:00Z">
+        <w:r>
+          <w:rPr>
+            <w:color w:val="222222"/>
+            <w:lang w:val="en-US"/>
+          </w:rPr>
+          <w:t xml:space="preserve">does not matter. </w:t>
+        </w:r>
+      </w:ins>
+      <w:ins w:id="145" w:author="Ian Hussey" w:date="2021-03-15T16:08:00Z">
+        <w:r>
+          <w:rPr>
+            <w:color w:val="222222"/>
+            <w:lang w:val="en-US"/>
+          </w:rPr>
+          <w:t>Participants</w:t>
+        </w:r>
+      </w:ins>
+      <w:ins w:id="146" w:author="Ian Hussey" w:date="2021-03-15T16:09:00Z">
+        <w:r>
+          <w:rPr>
+            <w:color w:val="222222"/>
+            <w:lang w:val="en-US"/>
+          </w:rPr>
+          <w:t xml:space="preserve"> always completed the politics IA-AMP first and the valence IA-AMP second. </w:t>
+        </w:r>
+      </w:ins>
+      <w:ins w:id="147" w:author="Ian Hussey" w:date="2021-03-15T16:06:00Z">
+        <w:r>
+          <w:rPr>
+            <w:color w:val="222222"/>
+            <w:lang w:val="en-US"/>
+          </w:rPr>
+          <w:t>The influence rate in the politics IA-AMP (completed first) predicted the absolute magnitude of the valence IA-AMP (completed second), B = 0.46, 95% CI [0.36, 0.55]. Equally, the influence rate of the valence IA-AMP (completed second) predicted (or more accurately '</w:t>
+        </w:r>
+        <w:proofErr w:type="spellStart"/>
+        <w:r>
+          <w:rPr>
+            <w:color w:val="222222"/>
+            <w:lang w:val="en-US"/>
+          </w:rPr>
+          <w:t>postdicted</w:t>
+        </w:r>
+        <w:proofErr w:type="spellEnd"/>
+        <w:r>
+          <w:rPr>
+            <w:color w:val="222222"/>
+            <w:lang w:val="en-US"/>
+          </w:rPr>
+          <w:t>') the absolute magnitude of the politics IA-AMP (completed first), B = 0.49, 95% CI [0.38, 0.50]. The very similar estimates and strongly overlapping confidence intervals provide no evidence that order of presentation moderated the effect.</w:t>
+        </w:r>
+      </w:ins>
     </w:p>
     <w:p>
       <w:pPr>
@@ -24221,6 +24320,7 @@
           <w:highlight w:val="white"/>
           <w:lang w:val="en-US"/>
         </w:rPr>
+        <w:lastRenderedPageBreak/>
         <w:t xml:space="preserve">AMP effect </w:t>
       </w:r>
       <w:r>
@@ -24511,7 +24611,6 @@
         <w:rPr>
           <w:lang w:val="en-US"/>
         </w:rPr>
-        <w:lastRenderedPageBreak/>
         <w:t xml:space="preserve">Experiment </w:t>
       </w:r>
       <w:r>
@@ -24559,7 +24658,7 @@
         </w:rPr>
         <w:t xml:space="preserve">We are not the first to argue that AMP effects are </w:t>
       </w:r>
-      <w:ins w:id="139" w:author="Ian Hussey" w:date="2021-03-15T13:56:00Z">
+      <w:ins w:id="148" w:author="Ian Hussey" w:date="2021-03-15T13:56:00Z">
         <w:r>
           <w:rPr>
             <w:lang w:val="en-US"/>
@@ -24567,7 +24666,7 @@
           <w:t xml:space="preserve">strongly </w:t>
         </w:r>
       </w:ins>
-      <w:del w:id="140" w:author="Ian Hussey" w:date="2021-03-15T13:56:00Z">
+      <w:del w:id="149" w:author="Ian Hussey" w:date="2021-03-15T13:56:00Z">
         <w:r>
           <w:rPr>
             <w:lang w:val="en-US"/>
@@ -24581,7 +24680,7 @@
           <w:delText xml:space="preserve">produced </w:delText>
         </w:r>
       </w:del>
-      <w:ins w:id="141" w:author="Ian Hussey" w:date="2021-03-15T13:56:00Z">
+      <w:ins w:id="150" w:author="Ian Hussey" w:date="2021-03-15T13:56:00Z">
         <w:r>
           <w:rPr>
             <w:lang w:val="en-US"/>
@@ -24607,7 +24706,7 @@
         </w:rPr>
         <w:t xml:space="preserve">a </w:t>
       </w:r>
-      <w:ins w:id="142" w:author="Ian Hussey" w:date="2021-03-15T13:56:00Z">
+      <w:ins w:id="151" w:author="Ian Hussey" w:date="2021-03-15T13:56:00Z">
         <w:r>
           <w:rPr>
             <w:lang w:val="en-US"/>
@@ -24764,7 +24863,14 @@
         <w:rPr>
           <w:lang w:val="en-US"/>
         </w:rPr>
-        <w:t xml:space="preserve">target rather than prime. They also </w:t>
+        <w:t xml:space="preserve">target rather than prime. They </w:t>
+      </w:r>
+      <w:r>
+        <w:rPr>
+          <w:lang w:val="en-US"/>
+        </w:rPr>
+        <w:lastRenderedPageBreak/>
+        <w:t xml:space="preserve">also </w:t>
       </w:r>
       <w:r>
         <w:rPr>
@@ -24977,14 +25083,7 @@
         <w:rPr>
           <w:lang w:val="en-US"/>
         </w:rPr>
-        <w:t>IA-</w:t>
-      </w:r>
-      <w:r>
-        <w:rPr>
-          <w:lang w:val="en-US"/>
-        </w:rPr>
-        <w:lastRenderedPageBreak/>
-        <w:t>AMP’). If the Mann AMP successfully limits or excludes influence</w:t>
+        <w:t>IA-AMP’). If the Mann AMP successfully limits or excludes influence</w:t>
       </w:r>
       <w:r>
         <w:rPr>
@@ -25080,7 +25179,7 @@
         </w:rPr>
         <w:t xml:space="preserve">that, at both the trial- and </w:t>
       </w:r>
-      <w:del w:id="143" w:author="Ian Hussey" w:date="2021-03-15T14:56:00Z">
+      <w:del w:id="152" w:author="Ian Hussey" w:date="2021-03-15T14:56:00Z">
         <w:r>
           <w:rPr>
             <w:highlight w:val="white"/>
@@ -25089,7 +25188,7 @@
           <w:delText>participant-level</w:delText>
         </w:r>
       </w:del>
-      <w:ins w:id="144" w:author="Ian Hussey" w:date="2021-03-15T14:56:00Z">
+      <w:ins w:id="153" w:author="Ian Hussey" w:date="2021-03-15T14:56:00Z">
         <w:r>
           <w:rPr>
             <w:highlight w:val="white"/>
@@ -25454,7 +25553,14 @@
         <w:rPr>
           <w:lang w:val="en-US"/>
         </w:rPr>
-        <w:t>would impact the magnitude of this association compared to our previous studies</w:t>
+        <w:t xml:space="preserve">would impact the </w:t>
+      </w:r>
+      <w:r>
+        <w:rPr>
+          <w:lang w:val="en-US"/>
+        </w:rPr>
+        <w:lastRenderedPageBreak/>
+        <w:t>magnitude of this association compared to our previous studies</w:t>
       </w:r>
       <w:r>
         <w:rPr>
@@ -25504,7 +25610,7 @@
         </w:rPr>
         <w:t xml:space="preserve"> smaller effect size (i.e., </w:t>
       </w:r>
-      <w:commentRangeStart w:id="145"/>
+      <w:commentRangeStart w:id="154"/>
       <w:r>
         <w:rPr>
           <w:color w:val="222222"/>
@@ -25513,12 +25619,12 @@
         </w:rPr>
         <w:t>β</w:t>
       </w:r>
-      <w:commentRangeEnd w:id="145"/>
+      <w:commentRangeEnd w:id="154"/>
       <w:r>
         <w:rPr>
           <w:rStyle w:val="CommentReference"/>
         </w:rPr>
-        <w:commentReference w:id="145"/>
+        <w:commentReference w:id="154"/>
       </w:r>
       <w:r>
         <w:rPr>
@@ -25735,7 +25841,6 @@
           <w:b/>
           <w:lang w:val="en-US"/>
         </w:rPr>
-        <w:lastRenderedPageBreak/>
         <w:t xml:space="preserve">Procedure. </w:t>
       </w:r>
       <w:r>
@@ -25877,7 +25982,7 @@
         </w:rPr>
         <w:t xml:space="preserve">generic </w:t>
       </w:r>
-      <w:del w:id="146" w:author="Ian Hussey" w:date="2021-03-15T13:38:00Z">
+      <w:del w:id="155" w:author="Ian Hussey" w:date="2021-03-15T13:38:00Z">
         <w:r>
           <w:rPr>
             <w:lang w:val="en-US"/>
@@ -25885,7 +25990,7 @@
           <w:delText>positive and negative</w:delText>
         </w:r>
       </w:del>
-      <w:ins w:id="147" w:author="Ian Hussey" w:date="2021-03-15T13:38:00Z">
+      <w:ins w:id="156" w:author="Ian Hussey" w:date="2021-03-15T13:38:00Z">
         <w:r>
           <w:rPr>
             <w:lang w:val="en-US"/>
@@ -26105,7 +26210,7 @@
         </w:rPr>
         <w:t xml:space="preserve">ness predict Mann IA-AMP effects at the trial level and </w:t>
       </w:r>
-      <w:del w:id="148" w:author="Ian Hussey" w:date="2021-03-15T14:54:00Z">
+      <w:del w:id="157" w:author="Ian Hussey" w:date="2021-03-15T14:54:00Z">
         <w:r>
           <w:rPr>
             <w:i/>
@@ -26114,7 +26219,7 @@
           <w:delText>individual level</w:delText>
         </w:r>
       </w:del>
-      <w:ins w:id="149" w:author="Ian Hussey" w:date="2021-03-15T14:54:00Z">
+      <w:ins w:id="158" w:author="Ian Hussey" w:date="2021-03-15T14:54:00Z">
         <w:r>
           <w:rPr>
             <w:i/>
@@ -26152,7 +26257,14 @@
         <w:rPr>
           <w:lang w:val="en-US"/>
         </w:rPr>
-        <w:t>awareness and Prime Type</w:t>
+        <w:t xml:space="preserve">awareness and </w:t>
+      </w:r>
+      <w:r>
+        <w:rPr>
+          <w:lang w:val="en-US"/>
+        </w:rPr>
+        <w:lastRenderedPageBreak/>
+        <w:t>Prime Type</w:t>
       </w:r>
       <w:r>
         <w:rPr>
@@ -26479,7 +26591,6 @@
           <w:highlight w:val="white"/>
           <w:lang w:val="en-US"/>
         </w:rPr>
-        <w:lastRenderedPageBreak/>
         <w:t>awareness r</w:t>
       </w:r>
       <w:r>
@@ -27105,7 +27216,16 @@
           <w:highlight w:val="white"/>
           <w:lang w:val="en-US"/>
         </w:rPr>
-        <w:t xml:space="preserve"> by comparing models within and without this interaction effect. This Bayesian analysis using the default prior (Cauchy distribution placed on the effect size with scaling factor </w:t>
+        <w:t xml:space="preserve"> by comparing models within and without this interaction effect. This Bayesian </w:t>
+      </w:r>
+      <w:r>
+        <w:rPr>
+          <w:color w:val="222222"/>
+          <w:highlight w:val="white"/>
+          <w:lang w:val="en-US"/>
+        </w:rPr>
+        <w:lastRenderedPageBreak/>
+        <w:t xml:space="preserve">analysis using the default prior (Cauchy distribution placed on the effect size with scaling factor </w:t>
       </w:r>
       <w:r>
         <w:rPr>
@@ -27257,7 +27377,6 @@
         <w:rPr>
           <w:lang w:val="en-US"/>
         </w:rPr>
-        <w:lastRenderedPageBreak/>
         <w:t>awareness participants (between participants)</w:t>
       </w:r>
       <w:r>
@@ -27747,6 +27866,7 @@
         <w:rPr>
           <w:lang w:val="en-US"/>
         </w:rPr>
+        <w:lastRenderedPageBreak/>
         <w:t xml:space="preserve">With this in mind, we </w:t>
       </w:r>
       <w:r>
@@ -27925,14 +28045,7 @@
         <w:rPr>
           <w:lang w:val="en-US"/>
         </w:rPr>
-        <w:t xml:space="preserve"> If our findings were to replicate this </w:t>
-      </w:r>
-      <w:r>
-        <w:rPr>
-          <w:lang w:val="en-US"/>
-        </w:rPr>
-        <w:lastRenderedPageBreak/>
-        <w:t>would lend still further evidence to the idea that people are aware of the</w:t>
+        <w:t xml:space="preserve"> If our findings were to replicate this would lend still further evidence to the idea that people are aware of the</w:t>
       </w:r>
       <w:r>
         <w:rPr>
@@ -28323,6 +28436,7 @@
         <w:rPr>
           <w:lang w:val="en-US"/>
         </w:rPr>
+        <w:lastRenderedPageBreak/>
         <w:t>Results</w:t>
       </w:r>
     </w:p>
@@ -28632,7 +28746,6 @@
           <w:highlight w:val="white"/>
           <w:lang w:val="en-US"/>
         </w:rPr>
-        <w:lastRenderedPageBreak/>
         <w:tab/>
       </w:r>
       <w:r>
@@ -29580,7 +29693,14 @@
         <w:rPr>
           <w:lang w:val="en-US"/>
         </w:rPr>
-        <w:t xml:space="preserve"> evaluative response</w:t>
+        <w:t xml:space="preserve"> evaluative </w:t>
+      </w:r>
+      <w:r>
+        <w:rPr>
+          <w:lang w:val="en-US"/>
+        </w:rPr>
+        <w:lastRenderedPageBreak/>
+        <w:t>response</w:t>
       </w:r>
       <w:r>
         <w:rPr>
@@ -29830,7 +29950,6 @@
         <w:rPr>
           <w:lang w:val="en-US"/>
         </w:rPr>
-        <w:lastRenderedPageBreak/>
         <w:t xml:space="preserve">In this way, </w:t>
       </w:r>
       <w:r>
@@ -30646,6 +30765,7 @@
         <w:rPr>
           <w:lang w:val="en-US"/>
         </w:rPr>
+        <w:lastRenderedPageBreak/>
         <w:t xml:space="preserve">OR = </w:t>
       </w:r>
       <w:r>
@@ -31147,7 +31267,6 @@
           <w:color w:val="222222"/>
           <w:lang w:val="en-US"/>
         </w:rPr>
-        <w:lastRenderedPageBreak/>
         <w:t xml:space="preserve">AMP significantly predicted the magnitude of </w:t>
       </w:r>
       <w:r>
@@ -31427,6 +31546,7 @@
           <w:noProof/>
           <w:lang w:val="en-US"/>
         </w:rPr>
+        <w:lastRenderedPageBreak/>
         <w:t xml:space="preserve"> </w:t>
       </w:r>
       <w:r>
@@ -31482,7 +31602,6 @@
           <w:i/>
           <w:lang w:val="en-US"/>
         </w:rPr>
-        <w:lastRenderedPageBreak/>
         <w:t xml:space="preserve">Figure </w:t>
       </w:r>
       <w:r>
@@ -31592,6 +31711,7 @@
           <w:noProof/>
           <w:lang w:val="en-US"/>
         </w:rPr>
+        <w:lastRenderedPageBreak/>
         <w:drawing>
           <wp:inline distT="0" distB="0" distL="0" distR="0" wp14:anchorId="26468227" wp14:editId="62779464">
             <wp:extent cx="5943600" cy="4693285"/>
@@ -31712,7 +31832,6 @@
         <w:rPr>
           <w:lang w:val="en-US"/>
         </w:rPr>
-        <w:lastRenderedPageBreak/>
         <w:t>Meta-</w:t>
       </w:r>
       <w:r>
@@ -31969,6 +32088,7 @@
         <w:rPr>
           <w:lang w:val="en-US"/>
         </w:rPr>
+        <w:lastRenderedPageBreak/>
         <w:t>prereg</w:t>
       </w:r>
       <w:r>
@@ -32457,14 +32577,7 @@
         <w:rPr>
           <w:lang w:val="en-US"/>
         </w:rPr>
-        <w:t xml:space="preserve">The AMP effect was therefore estimated </w:t>
-      </w:r>
-      <w:r>
-        <w:rPr>
-          <w:lang w:val="en-US"/>
-        </w:rPr>
-        <w:lastRenderedPageBreak/>
-        <w:t xml:space="preserve">to be three times larger in fully </w:t>
+        <w:t xml:space="preserve">The AMP effect was therefore estimated to be three times larger in fully </w:t>
       </w:r>
       <w:r>
         <w:rPr>
@@ -32619,6 +32732,7 @@
           <w:bCs/>
           <w:lang w:val="en-US"/>
         </w:rPr>
+        <w:lastRenderedPageBreak/>
         <w:t xml:space="preserve">Inter-individual differences in awareness </w:t>
       </w:r>
       <w:r>
@@ -33221,14 +33335,20 @@
         <w:rPr>
           <w:lang w:val="en-US"/>
         </w:rPr>
+        <w:t>In summary, knowing an individual’s influence awareness rate is sufficient to predict the magnitude of their AMP effect on a standard AMP that was completed prior to capturing the influence awareness rate (i.e., the AMP effect could not have been perturbed as awareness was only asked about later). This effect was found across 7 studies with very little evidence of heterogeneity, suggesting high replicability and generalizability across methodological variations (</w:t>
+      </w:r>
+      <w:r>
+        <w:rPr>
+          <w:lang w:val="en-US"/>
+        </w:rPr>
+        <w:t xml:space="preserve">e.g., when within each IA-AMP trial influence awareness was assessed, and the domain being </w:t>
+      </w:r>
+      <w:r>
+        <w:rPr>
+          <w:lang w:val="en-US"/>
+        </w:rPr>
         <w:lastRenderedPageBreak/>
-        <w:t>In summary, knowing an individual’s influence awareness rate is sufficient to predict the magnitude of their AMP effect on a standard AMP that was completed prior to capturing the influence awareness rate (i.e., the AMP effect could not have been perturbed as awareness was only asked about later). This effect was found across 7 studies with very little evidence of heterogeneity, suggesting high replicability and generalizability across methodological variations (</w:t>
-      </w:r>
-      <w:r>
-        <w:rPr>
-          <w:lang w:val="en-US"/>
-        </w:rPr>
-        <w:t xml:space="preserve">e.g., when within each IA-AMP trial influence awareness was assessed, and the domain being assessed; </w:t>
+        <w:t xml:space="preserve">assessed; </w:t>
       </w:r>
       <w:r>
         <w:rPr>
@@ -33384,7 +33504,7 @@
         </w:rPr>
         <w:t xml:space="preserve">], </w:t>
       </w:r>
-      <w:commentRangeStart w:id="150"/>
+      <w:commentRangeStart w:id="159"/>
       <w:r>
         <w:rPr>
           <w:i/>
@@ -33399,12 +33519,12 @@
         </w:rPr>
         <w:t xml:space="preserve"> &lt; .001</w:t>
       </w:r>
-      <w:commentRangeEnd w:id="150"/>
+      <w:commentRangeEnd w:id="159"/>
       <w:r>
         <w:rPr>
           <w:rStyle w:val="CommentReference"/>
         </w:rPr>
-        <w:commentReference w:id="150"/>
+        <w:commentReference w:id="159"/>
       </w:r>
       <w:r>
         <w:rPr>
@@ -33799,14 +33919,14 @@
         </w:rPr>
         <w:t>(</w:t>
       </w:r>
-      <w:commentRangeStart w:id="151"/>
+      <w:commentRangeStart w:id="160"/>
       <w:r>
         <w:rPr>
           <w:lang w:val="en-US"/>
         </w:rPr>
         <w:t>see</w:t>
       </w:r>
-      <w:ins w:id="152" w:author="Ian Hussey" w:date="2021-03-15T13:24:00Z">
+      <w:ins w:id="161" w:author="Ian Hussey" w:date="2021-03-15T13:24:00Z">
         <w:r>
           <w:rPr>
             <w:lang w:val="en-US"/>
@@ -33814,13 +33934,13 @@
           <w:t xml:space="preserve"> Supplementary Materials</w:t>
         </w:r>
       </w:ins>
-      <w:commentRangeEnd w:id="151"/>
-      <w:ins w:id="153" w:author="Ian Hussey" w:date="2021-03-15T13:25:00Z">
+      <w:commentRangeEnd w:id="160"/>
+      <w:ins w:id="162" w:author="Ian Hussey" w:date="2021-03-15T13:25:00Z">
         <w:r>
           <w:rPr>
             <w:rStyle w:val="CommentReference"/>
           </w:rPr>
-          <w:commentReference w:id="151"/>
+          <w:commentReference w:id="160"/>
         </w:r>
       </w:ins>
       <w:r>
@@ -34095,17 +34215,7 @@
           <w:highlight w:val="white"/>
           <w:lang w:val="en-US"/>
         </w:rPr>
-        <w:t xml:space="preserve">This provided convergent evidence that it is </w:t>
-      </w:r>
-      <w:r>
-        <w:rPr>
-          <w:rFonts w:eastAsia="Gungsuh"/>
-          <w:color w:val="222222"/>
-          <w:highlight w:val="white"/>
-          <w:lang w:val="en-US"/>
-        </w:rPr>
-        <w:lastRenderedPageBreak/>
-        <w:t xml:space="preserve">the subset of highly influence aware participants and their subset of influence aware trials that represent the majority of variance in observed AMP effects. </w:t>
+        <w:t xml:space="preserve">This provided convergent evidence that it is the subset of highly influence aware participants and their subset of influence aware trials that represent the majority of variance in observed AMP effects. </w:t>
       </w:r>
     </w:p>
     <w:p>
@@ -34331,7 +34441,14 @@
         <w:rPr>
           <w:lang w:val="en-US"/>
         </w:rPr>
-        <w:t xml:space="preserve">a number of </w:t>
+        <w:t xml:space="preserve">a </w:t>
+      </w:r>
+      <w:r>
+        <w:rPr>
+          <w:lang w:val="en-US"/>
+        </w:rPr>
+        <w:lastRenderedPageBreak/>
+        <w:t xml:space="preserve">number of </w:t>
       </w:r>
       <w:r>
         <w:rPr>
@@ -34723,14 +34840,7 @@
         <w:rPr>
           <w:lang w:val="en-US"/>
         </w:rPr>
-        <w:t xml:space="preserve"> influence on </w:t>
-      </w:r>
-      <w:r>
-        <w:rPr>
-          <w:lang w:val="en-US"/>
-        </w:rPr>
-        <w:lastRenderedPageBreak/>
-        <w:t xml:space="preserve">their </w:t>
+        <w:t xml:space="preserve"> influence on their </w:t>
       </w:r>
       <w:r>
         <w:rPr>
@@ -34955,6 +35065,7 @@
         <w:rPr>
           <w:lang w:val="en-US"/>
         </w:rPr>
+        <w:lastRenderedPageBreak/>
         <w:t xml:space="preserve">were </w:t>
       </w:r>
       <w:r>
@@ -34975,7 +35086,7 @@
         </w:rPr>
         <w:t xml:space="preserve">at the </w:t>
       </w:r>
-      <w:del w:id="154" w:author="Ian Hussey" w:date="2021-03-15T14:54:00Z">
+      <w:del w:id="163" w:author="Ian Hussey" w:date="2021-03-15T14:54:00Z">
         <w:r>
           <w:rPr>
             <w:lang w:val="en-US"/>
@@ -34983,7 +35094,7 @@
           <w:delText>individual level</w:delText>
         </w:r>
       </w:del>
-      <w:ins w:id="155" w:author="Ian Hussey" w:date="2021-03-15T14:54:00Z">
+      <w:ins w:id="164" w:author="Ian Hussey" w:date="2021-03-15T14:54:00Z">
         <w:r>
           <w:rPr>
             <w:lang w:val="en-US"/>
@@ -35498,7 +35609,375 @@
           <w:highlight w:val="white"/>
           <w:lang w:val="en-US"/>
         </w:rPr>
-        <w:t xml:space="preserve"> a </w:t>
+        <w:t xml:space="preserve"> a political </w:t>
+      </w:r>
+      <w:r>
+        <w:rPr>
+          <w:highlight w:val="white"/>
+          <w:lang w:val="en-US"/>
+        </w:rPr>
+        <w:t>IA-</w:t>
+      </w:r>
+      <w:r>
+        <w:rPr>
+          <w:highlight w:val="white"/>
+          <w:lang w:val="en-US"/>
+        </w:rPr>
+        <w:t>AMP and then a</w:t>
+      </w:r>
+      <w:r>
+        <w:rPr>
+          <w:highlight w:val="white"/>
+          <w:lang w:val="en-US"/>
+        </w:rPr>
+        <w:t>n</w:t>
+      </w:r>
+      <w:r>
+        <w:rPr>
+          <w:highlight w:val="white"/>
+          <w:lang w:val="en-US"/>
+        </w:rPr>
+        <w:t xml:space="preserve"> </w:t>
+      </w:r>
+      <w:r>
+        <w:rPr>
+          <w:highlight w:val="white"/>
+          <w:lang w:val="en-US"/>
+        </w:rPr>
+        <w:t>IA-</w:t>
+      </w:r>
+      <w:r>
+        <w:rPr>
+          <w:highlight w:val="white"/>
+          <w:lang w:val="en-US"/>
+        </w:rPr>
+        <w:t>AMP with generic valenced primes.</w:t>
+      </w:r>
+      <w:r>
+        <w:rPr>
+          <w:lang w:val="en-US"/>
+        </w:rPr>
+        <w:t xml:space="preserve"> </w:t>
+      </w:r>
+      <w:r>
+        <w:rPr>
+          <w:lang w:val="en-US"/>
+        </w:rPr>
+        <w:t>We found that t</w:t>
+      </w:r>
+      <w:r>
+        <w:rPr>
+          <w:lang w:val="en-US"/>
+        </w:rPr>
+        <w:t xml:space="preserve">he </w:t>
+      </w:r>
+      <w:r>
+        <w:rPr>
+          <w:highlight w:val="white"/>
+          <w:lang w:val="en-US"/>
+        </w:rPr>
+        <w:t>AMP</w:t>
+      </w:r>
+      <w:r>
+        <w:rPr>
+          <w:highlight w:val="white"/>
+          <w:lang w:val="en-US"/>
+        </w:rPr>
+        <w:t xml:space="preserve">’s ability </w:t>
+      </w:r>
+      <w:r>
+        <w:rPr>
+          <w:highlight w:val="white"/>
+          <w:lang w:val="en-US"/>
+        </w:rPr>
+        <w:t xml:space="preserve">to </w:t>
+      </w:r>
+      <w:r>
+        <w:rPr>
+          <w:highlight w:val="white"/>
+          <w:lang w:val="en-US"/>
+        </w:rPr>
+        <w:t xml:space="preserve">correctly classify </w:t>
+      </w:r>
+      <w:r>
+        <w:rPr>
+          <w:highlight w:val="white"/>
+          <w:lang w:val="en-US"/>
+        </w:rPr>
+        <w:t xml:space="preserve">a person </w:t>
+      </w:r>
+      <w:r>
+        <w:rPr>
+          <w:highlight w:val="white"/>
+          <w:lang w:val="en-US"/>
+        </w:rPr>
+        <w:t xml:space="preserve">as </w:t>
+      </w:r>
+      <w:r>
+        <w:rPr>
+          <w:highlight w:val="white"/>
+          <w:lang w:val="en-US"/>
+        </w:rPr>
+        <w:t xml:space="preserve">a Democrat or Republican </w:t>
+      </w:r>
+      <w:r>
+        <w:rPr>
+          <w:highlight w:val="white"/>
+          <w:lang w:val="en-US"/>
+        </w:rPr>
+        <w:t xml:space="preserve">was </w:t>
+      </w:r>
+      <w:r>
+        <w:rPr>
+          <w:highlight w:val="white"/>
+          <w:lang w:val="en-US"/>
+        </w:rPr>
+        <w:t xml:space="preserve">superior </w:t>
+      </w:r>
+      <w:r>
+        <w:rPr>
+          <w:highlight w:val="white"/>
+          <w:lang w:val="en-US"/>
+        </w:rPr>
+        <w:t xml:space="preserve">when effects were </w:t>
+      </w:r>
+      <w:r>
+        <w:rPr>
+          <w:highlight w:val="white"/>
+          <w:lang w:val="en-US"/>
+        </w:rPr>
+        <w:t xml:space="preserve">based </w:t>
+      </w:r>
+      <w:r>
+        <w:rPr>
+          <w:highlight w:val="white"/>
+          <w:lang w:val="en-US"/>
+        </w:rPr>
+        <w:t xml:space="preserve">solely </w:t>
+      </w:r>
+      <w:r>
+        <w:rPr>
+          <w:highlight w:val="white"/>
+          <w:lang w:val="en-US"/>
+        </w:rPr>
+        <w:t xml:space="preserve">on influence </w:t>
+      </w:r>
+      <w:r>
+        <w:rPr>
+          <w:highlight w:val="white"/>
+          <w:lang w:val="en-US"/>
+        </w:rPr>
+        <w:t>aware</w:t>
+      </w:r>
+      <w:r>
+        <w:rPr>
+          <w:highlight w:val="white"/>
+          <w:lang w:val="en-US"/>
+        </w:rPr>
+        <w:t xml:space="preserve"> </w:t>
+      </w:r>
+      <w:r>
+        <w:rPr>
+          <w:highlight w:val="white"/>
+          <w:lang w:val="en-US"/>
+        </w:rPr>
+        <w:t xml:space="preserve">trials </w:t>
+      </w:r>
+      <w:r>
+        <w:rPr>
+          <w:highlight w:val="white"/>
+          <w:lang w:val="en-US"/>
+        </w:rPr>
+        <w:t xml:space="preserve">and inferior when </w:t>
+      </w:r>
+      <w:r>
+        <w:rPr>
+          <w:highlight w:val="white"/>
+          <w:lang w:val="en-US"/>
+        </w:rPr>
+        <w:t xml:space="preserve">based solely on </w:t>
+      </w:r>
+      <w:r>
+        <w:rPr>
+          <w:highlight w:val="white"/>
+          <w:lang w:val="en-US"/>
+        </w:rPr>
+        <w:t>non-influence</w:t>
+      </w:r>
+      <w:r>
+        <w:rPr>
+          <w:highlight w:val="white"/>
+          <w:lang w:val="en-US"/>
+        </w:rPr>
+        <w:t xml:space="preserve"> </w:t>
+      </w:r>
+      <w:r>
+        <w:rPr>
+          <w:highlight w:val="white"/>
+          <w:lang w:val="en-US"/>
+        </w:rPr>
+        <w:t xml:space="preserve">aware trials. </w:t>
+      </w:r>
+      <w:r>
+        <w:rPr>
+          <w:highlight w:val="white"/>
+          <w:lang w:val="en-US"/>
+        </w:rPr>
+        <w:t xml:space="preserve">A </w:t>
+      </w:r>
+      <w:r>
+        <w:rPr>
+          <w:highlight w:val="white"/>
+          <w:lang w:val="en-US"/>
+        </w:rPr>
+        <w:t xml:space="preserve">given person’s </w:t>
+      </w:r>
+      <w:r>
+        <w:rPr>
+          <w:highlight w:val="white"/>
+          <w:lang w:val="en-US"/>
+        </w:rPr>
+        <w:t xml:space="preserve">influence </w:t>
+      </w:r>
+      <w:r>
+        <w:rPr>
+          <w:highlight w:val="white"/>
+          <w:lang w:val="en-US"/>
+        </w:rPr>
+        <w:t xml:space="preserve">awareness </w:t>
+      </w:r>
+      <w:r>
+        <w:rPr>
+          <w:highlight w:val="white"/>
+          <w:lang w:val="en-US"/>
+        </w:rPr>
+        <w:t xml:space="preserve">rate </w:t>
+      </w:r>
+      <w:r>
+        <w:rPr>
+          <w:highlight w:val="white"/>
+          <w:lang w:val="en-US"/>
+        </w:rPr>
+        <w:t xml:space="preserve">on one </w:t>
+      </w:r>
+      <w:r>
+        <w:rPr>
+          <w:highlight w:val="white"/>
+          <w:lang w:val="en-US"/>
+        </w:rPr>
+        <w:t xml:space="preserve">AMP </w:t>
+      </w:r>
+      <w:r>
+        <w:rPr>
+          <w:highlight w:val="white"/>
+          <w:lang w:val="en-US"/>
+        </w:rPr>
+        <w:t xml:space="preserve">was also </w:t>
+      </w:r>
+      <w:r>
+        <w:rPr>
+          <w:highlight w:val="white"/>
+          <w:lang w:val="en-US"/>
+        </w:rPr>
+        <w:t xml:space="preserve">strongly correlated </w:t>
+      </w:r>
+      <w:r>
+        <w:rPr>
+          <w:highlight w:val="white"/>
+          <w:lang w:val="en-US"/>
+        </w:rPr>
+        <w:t xml:space="preserve">with their influence awareness on another AMP, even when those tasks </w:t>
+      </w:r>
+      <w:r>
+        <w:rPr>
+          <w:highlight w:val="white"/>
+          <w:lang w:val="en-US"/>
+        </w:rPr>
+        <w:t xml:space="preserve">target entirely different </w:t>
+      </w:r>
+      <w:r>
+        <w:rPr>
+          <w:highlight w:val="white"/>
+          <w:lang w:val="en-US"/>
+        </w:rPr>
+        <w:t xml:space="preserve">attitude </w:t>
+      </w:r>
+      <w:r>
+        <w:rPr>
+          <w:highlight w:val="white"/>
+          <w:lang w:val="en-US"/>
+        </w:rPr>
+        <w:t xml:space="preserve">domains. </w:t>
+      </w:r>
+      <w:r>
+        <w:rPr>
+          <w:highlight w:val="white"/>
+          <w:lang w:val="en-US"/>
+        </w:rPr>
+        <w:t xml:space="preserve">Finally, </w:t>
+      </w:r>
+      <w:r>
+        <w:rPr>
+          <w:highlight w:val="white"/>
+          <w:lang w:val="en-US"/>
+        </w:rPr>
+        <w:t>the</w:t>
+      </w:r>
+      <w:r>
+        <w:rPr>
+          <w:highlight w:val="white"/>
+          <w:lang w:val="en-US"/>
+        </w:rPr>
+        <w:t xml:space="preserve"> predictive</w:t>
+      </w:r>
+      <w:r>
+        <w:rPr>
+          <w:highlight w:val="white"/>
+          <w:lang w:val="en-US"/>
+        </w:rPr>
+        <w:t xml:space="preserve"> </w:t>
+      </w:r>
+      <w:r>
+        <w:rPr>
+          <w:highlight w:val="white"/>
+          <w:lang w:val="en-US"/>
+        </w:rPr>
+        <w:t xml:space="preserve">relationship between </w:t>
+      </w:r>
+      <w:r>
+        <w:rPr>
+          <w:highlight w:val="white"/>
+          <w:lang w:val="en-US"/>
+        </w:rPr>
+        <w:t>influence</w:t>
+      </w:r>
+      <w:r>
+        <w:rPr>
+          <w:highlight w:val="white"/>
+          <w:lang w:val="en-US"/>
+        </w:rPr>
+        <w:t xml:space="preserve"> </w:t>
+      </w:r>
+      <w:r>
+        <w:rPr>
+          <w:highlight w:val="white"/>
+          <w:lang w:val="en-US"/>
+        </w:rPr>
+        <w:t xml:space="preserve">awareness </w:t>
+      </w:r>
+      <w:r>
+        <w:rPr>
+          <w:highlight w:val="white"/>
+          <w:lang w:val="en-US"/>
+        </w:rPr>
+        <w:t xml:space="preserve">and </w:t>
+      </w:r>
+      <w:r>
+        <w:rPr>
+          <w:highlight w:val="white"/>
+          <w:lang w:val="en-US"/>
+        </w:rPr>
+        <w:t xml:space="preserve">AMP </w:t>
       </w:r>
       <w:r>
         <w:rPr>
@@ -35506,375 +35985,7 @@
           <w:lang w:val="en-US"/>
         </w:rPr>
         <w:lastRenderedPageBreak/>
-        <w:t xml:space="preserve">political </w:t>
-      </w:r>
-      <w:r>
-        <w:rPr>
-          <w:highlight w:val="white"/>
-          <w:lang w:val="en-US"/>
-        </w:rPr>
-        <w:t>IA-</w:t>
-      </w:r>
-      <w:r>
-        <w:rPr>
-          <w:highlight w:val="white"/>
-          <w:lang w:val="en-US"/>
-        </w:rPr>
-        <w:t>AMP and then a</w:t>
-      </w:r>
-      <w:r>
-        <w:rPr>
-          <w:highlight w:val="white"/>
-          <w:lang w:val="en-US"/>
-        </w:rPr>
-        <w:t>n</w:t>
-      </w:r>
-      <w:r>
-        <w:rPr>
-          <w:highlight w:val="white"/>
-          <w:lang w:val="en-US"/>
-        </w:rPr>
-        <w:t xml:space="preserve"> </w:t>
-      </w:r>
-      <w:r>
-        <w:rPr>
-          <w:highlight w:val="white"/>
-          <w:lang w:val="en-US"/>
-        </w:rPr>
-        <w:t>IA-</w:t>
-      </w:r>
-      <w:r>
-        <w:rPr>
-          <w:highlight w:val="white"/>
-          <w:lang w:val="en-US"/>
-        </w:rPr>
-        <w:t>AMP with generic valenced primes.</w:t>
-      </w:r>
-      <w:r>
-        <w:rPr>
-          <w:lang w:val="en-US"/>
-        </w:rPr>
-        <w:t xml:space="preserve"> </w:t>
-      </w:r>
-      <w:r>
-        <w:rPr>
-          <w:lang w:val="en-US"/>
-        </w:rPr>
-        <w:t>We found that t</w:t>
-      </w:r>
-      <w:r>
-        <w:rPr>
-          <w:lang w:val="en-US"/>
-        </w:rPr>
-        <w:t xml:space="preserve">he </w:t>
-      </w:r>
-      <w:r>
-        <w:rPr>
-          <w:highlight w:val="white"/>
-          <w:lang w:val="en-US"/>
-        </w:rPr>
-        <w:t>AMP</w:t>
-      </w:r>
-      <w:r>
-        <w:rPr>
-          <w:highlight w:val="white"/>
-          <w:lang w:val="en-US"/>
-        </w:rPr>
-        <w:t xml:space="preserve">’s ability </w:t>
-      </w:r>
-      <w:r>
-        <w:rPr>
-          <w:highlight w:val="white"/>
-          <w:lang w:val="en-US"/>
-        </w:rPr>
-        <w:t xml:space="preserve">to </w:t>
-      </w:r>
-      <w:r>
-        <w:rPr>
-          <w:highlight w:val="white"/>
-          <w:lang w:val="en-US"/>
-        </w:rPr>
-        <w:t xml:space="preserve">correctly classify </w:t>
-      </w:r>
-      <w:r>
-        <w:rPr>
-          <w:highlight w:val="white"/>
-          <w:lang w:val="en-US"/>
-        </w:rPr>
-        <w:t xml:space="preserve">a person </w:t>
-      </w:r>
-      <w:r>
-        <w:rPr>
-          <w:highlight w:val="white"/>
-          <w:lang w:val="en-US"/>
-        </w:rPr>
-        <w:t xml:space="preserve">as </w:t>
-      </w:r>
-      <w:r>
-        <w:rPr>
-          <w:highlight w:val="white"/>
-          <w:lang w:val="en-US"/>
-        </w:rPr>
-        <w:t xml:space="preserve">a Democrat or Republican </w:t>
-      </w:r>
-      <w:r>
-        <w:rPr>
-          <w:highlight w:val="white"/>
-          <w:lang w:val="en-US"/>
-        </w:rPr>
-        <w:t xml:space="preserve">was </w:t>
-      </w:r>
-      <w:r>
-        <w:rPr>
-          <w:highlight w:val="white"/>
-          <w:lang w:val="en-US"/>
-        </w:rPr>
-        <w:t xml:space="preserve">superior </w:t>
-      </w:r>
-      <w:r>
-        <w:rPr>
-          <w:highlight w:val="white"/>
-          <w:lang w:val="en-US"/>
-        </w:rPr>
-        <w:t xml:space="preserve">when effects were </w:t>
-      </w:r>
-      <w:r>
-        <w:rPr>
-          <w:highlight w:val="white"/>
-          <w:lang w:val="en-US"/>
-        </w:rPr>
-        <w:t xml:space="preserve">based </w:t>
-      </w:r>
-      <w:r>
-        <w:rPr>
-          <w:highlight w:val="white"/>
-          <w:lang w:val="en-US"/>
-        </w:rPr>
-        <w:t xml:space="preserve">solely </w:t>
-      </w:r>
-      <w:r>
-        <w:rPr>
-          <w:highlight w:val="white"/>
-          <w:lang w:val="en-US"/>
-        </w:rPr>
-        <w:t xml:space="preserve">on influence </w:t>
-      </w:r>
-      <w:r>
-        <w:rPr>
-          <w:highlight w:val="white"/>
-          <w:lang w:val="en-US"/>
-        </w:rPr>
-        <w:t>aware</w:t>
-      </w:r>
-      <w:r>
-        <w:rPr>
-          <w:highlight w:val="white"/>
-          <w:lang w:val="en-US"/>
-        </w:rPr>
-        <w:t xml:space="preserve"> </w:t>
-      </w:r>
-      <w:r>
-        <w:rPr>
-          <w:highlight w:val="white"/>
-          <w:lang w:val="en-US"/>
-        </w:rPr>
-        <w:t xml:space="preserve">trials </w:t>
-      </w:r>
-      <w:r>
-        <w:rPr>
-          <w:highlight w:val="white"/>
-          <w:lang w:val="en-US"/>
-        </w:rPr>
-        <w:t xml:space="preserve">and inferior when </w:t>
-      </w:r>
-      <w:r>
-        <w:rPr>
-          <w:highlight w:val="white"/>
-          <w:lang w:val="en-US"/>
-        </w:rPr>
-        <w:t xml:space="preserve">based solely on </w:t>
-      </w:r>
-      <w:r>
-        <w:rPr>
-          <w:highlight w:val="white"/>
-          <w:lang w:val="en-US"/>
-        </w:rPr>
-        <w:t>non-influence</w:t>
-      </w:r>
-      <w:r>
-        <w:rPr>
-          <w:highlight w:val="white"/>
-          <w:lang w:val="en-US"/>
-        </w:rPr>
-        <w:t xml:space="preserve"> </w:t>
-      </w:r>
-      <w:r>
-        <w:rPr>
-          <w:highlight w:val="white"/>
-          <w:lang w:val="en-US"/>
-        </w:rPr>
-        <w:t xml:space="preserve">aware trials. </w:t>
-      </w:r>
-      <w:r>
-        <w:rPr>
-          <w:highlight w:val="white"/>
-          <w:lang w:val="en-US"/>
-        </w:rPr>
-        <w:t xml:space="preserve">A </w:t>
-      </w:r>
-      <w:r>
-        <w:rPr>
-          <w:highlight w:val="white"/>
-          <w:lang w:val="en-US"/>
-        </w:rPr>
-        <w:t xml:space="preserve">given person’s </w:t>
-      </w:r>
-      <w:r>
-        <w:rPr>
-          <w:highlight w:val="white"/>
-          <w:lang w:val="en-US"/>
-        </w:rPr>
-        <w:t xml:space="preserve">influence </w:t>
-      </w:r>
-      <w:r>
-        <w:rPr>
-          <w:highlight w:val="white"/>
-          <w:lang w:val="en-US"/>
-        </w:rPr>
-        <w:t xml:space="preserve">awareness </w:t>
-      </w:r>
-      <w:r>
-        <w:rPr>
-          <w:highlight w:val="white"/>
-          <w:lang w:val="en-US"/>
-        </w:rPr>
-        <w:t xml:space="preserve">rate </w:t>
-      </w:r>
-      <w:r>
-        <w:rPr>
-          <w:highlight w:val="white"/>
-          <w:lang w:val="en-US"/>
-        </w:rPr>
-        <w:t xml:space="preserve">on one </w:t>
-      </w:r>
-      <w:r>
-        <w:rPr>
-          <w:highlight w:val="white"/>
-          <w:lang w:val="en-US"/>
-        </w:rPr>
-        <w:t xml:space="preserve">AMP </w:t>
-      </w:r>
-      <w:r>
-        <w:rPr>
-          <w:highlight w:val="white"/>
-          <w:lang w:val="en-US"/>
-        </w:rPr>
-        <w:t xml:space="preserve">was also </w:t>
-      </w:r>
-      <w:r>
-        <w:rPr>
-          <w:highlight w:val="white"/>
-          <w:lang w:val="en-US"/>
-        </w:rPr>
-        <w:t xml:space="preserve">strongly correlated </w:t>
-      </w:r>
-      <w:r>
-        <w:rPr>
-          <w:highlight w:val="white"/>
-          <w:lang w:val="en-US"/>
-        </w:rPr>
-        <w:t xml:space="preserve">with their influence awareness on another AMP, even when those tasks </w:t>
-      </w:r>
-      <w:r>
-        <w:rPr>
-          <w:highlight w:val="white"/>
-          <w:lang w:val="en-US"/>
-        </w:rPr>
-        <w:t xml:space="preserve">target entirely different </w:t>
-      </w:r>
-      <w:r>
-        <w:rPr>
-          <w:highlight w:val="white"/>
-          <w:lang w:val="en-US"/>
-        </w:rPr>
-        <w:t xml:space="preserve">attitude </w:t>
-      </w:r>
-      <w:r>
-        <w:rPr>
-          <w:highlight w:val="white"/>
-          <w:lang w:val="en-US"/>
-        </w:rPr>
-        <w:t xml:space="preserve">domains. </w:t>
-      </w:r>
-      <w:r>
-        <w:rPr>
-          <w:highlight w:val="white"/>
-          <w:lang w:val="en-US"/>
-        </w:rPr>
-        <w:t xml:space="preserve">Finally, </w:t>
-      </w:r>
-      <w:r>
-        <w:rPr>
-          <w:highlight w:val="white"/>
-          <w:lang w:val="en-US"/>
-        </w:rPr>
-        <w:t>the</w:t>
-      </w:r>
-      <w:r>
-        <w:rPr>
-          <w:highlight w:val="white"/>
-          <w:lang w:val="en-US"/>
-        </w:rPr>
-        <w:t xml:space="preserve"> predictive</w:t>
-      </w:r>
-      <w:r>
-        <w:rPr>
-          <w:highlight w:val="white"/>
-          <w:lang w:val="en-US"/>
-        </w:rPr>
-        <w:t xml:space="preserve"> </w:t>
-      </w:r>
-      <w:r>
-        <w:rPr>
-          <w:highlight w:val="white"/>
-          <w:lang w:val="en-US"/>
-        </w:rPr>
-        <w:t xml:space="preserve">relationship between </w:t>
-      </w:r>
-      <w:r>
-        <w:rPr>
-          <w:highlight w:val="white"/>
-          <w:lang w:val="en-US"/>
-        </w:rPr>
-        <w:t>influence</w:t>
-      </w:r>
-      <w:r>
-        <w:rPr>
-          <w:highlight w:val="white"/>
-          <w:lang w:val="en-US"/>
-        </w:rPr>
-        <w:t xml:space="preserve"> </w:t>
-      </w:r>
-      <w:r>
-        <w:rPr>
-          <w:highlight w:val="white"/>
-          <w:lang w:val="en-US"/>
-        </w:rPr>
-        <w:t xml:space="preserve">awareness </w:t>
-      </w:r>
-      <w:r>
-        <w:rPr>
-          <w:highlight w:val="white"/>
-          <w:lang w:val="en-US"/>
-        </w:rPr>
-        <w:t xml:space="preserve">and </w:t>
-      </w:r>
-      <w:r>
-        <w:rPr>
-          <w:highlight w:val="white"/>
-          <w:lang w:val="en-US"/>
-        </w:rPr>
-        <w:t>AMP score</w:t>
+        <w:t>score</w:t>
       </w:r>
       <w:r>
         <w:rPr>
@@ -36215,179 +36326,186 @@
         <w:rPr>
           <w:b/>
         </w:rPr>
+        <w:t>Conclusion</w:t>
+      </w:r>
+      <w:r>
+        <w:t xml:space="preserve">. </w:t>
+      </w:r>
+      <w:r>
+        <w:rPr>
+          <w:lang w:val="en-US"/>
+        </w:rPr>
+        <w:t>O</w:t>
+      </w:r>
+      <w:r>
+        <w:rPr>
+          <w:lang w:val="en-US"/>
+        </w:rPr>
+        <w:t xml:space="preserve">ur findings demonstrate that (a) the AMP effect and its predictive validity </w:t>
+      </w:r>
+      <w:r>
+        <w:rPr>
+          <w:lang w:val="en-US"/>
+        </w:rPr>
+        <w:t>appear to be based</w:t>
+      </w:r>
+      <w:r>
+        <w:rPr>
+          <w:lang w:val="en-US"/>
+        </w:rPr>
+        <w:t xml:space="preserve"> </w:t>
+      </w:r>
+      <w:r>
+        <w:rPr>
+          <w:lang w:val="en-US"/>
+        </w:rPr>
+        <w:t xml:space="preserve">primarily </w:t>
+      </w:r>
+      <w:r>
+        <w:rPr>
+          <w:lang w:val="en-US"/>
+        </w:rPr>
+        <w:t>on</w:t>
+      </w:r>
+      <w:r>
+        <w:rPr>
+          <w:lang w:val="en-US"/>
+        </w:rPr>
+        <w:t xml:space="preserve"> influence</w:t>
+      </w:r>
+      <w:r>
+        <w:rPr>
+          <w:lang w:val="en-US"/>
+        </w:rPr>
+        <w:t xml:space="preserve"> </w:t>
+      </w:r>
+      <w:r>
+        <w:rPr>
+          <w:lang w:val="en-US"/>
+        </w:rPr>
+        <w:t>aware responding, (b) influence</w:t>
+      </w:r>
+      <w:r>
+        <w:rPr>
+          <w:lang w:val="en-US"/>
+        </w:rPr>
+        <w:t xml:space="preserve"> </w:t>
+      </w:r>
+      <w:r>
+        <w:rPr>
+          <w:lang w:val="en-US"/>
+        </w:rPr>
+        <w:t xml:space="preserve">awareness rates vary widely between individuals but are highly consistent within individuals, </w:t>
+      </w:r>
+      <w:r>
+        <w:rPr>
+          <w:lang w:val="en-US"/>
+        </w:rPr>
+        <w:t xml:space="preserve">within and between attitude </w:t>
+      </w:r>
+      <w:r>
+        <w:rPr>
+          <w:lang w:val="en-US"/>
+        </w:rPr>
+        <w:t>domains, (c) participants who are more highly influence</w:t>
+      </w:r>
+      <w:r>
+        <w:rPr>
+          <w:lang w:val="en-US"/>
+        </w:rPr>
+        <w:t xml:space="preserve"> </w:t>
+      </w:r>
+      <w:r>
+        <w:rPr>
+          <w:lang w:val="en-US"/>
+        </w:rPr>
+        <w:t xml:space="preserve">aware </w:t>
+      </w:r>
+      <w:r>
+        <w:rPr>
+          <w:lang w:val="en-US"/>
+        </w:rPr>
+        <w:t>are responsible for group-level</w:t>
+      </w:r>
+      <w:r>
+        <w:rPr>
+          <w:lang w:val="en-US"/>
+        </w:rPr>
+        <w:t xml:space="preserve"> </w:t>
+      </w:r>
+      <w:r>
+        <w:rPr>
+          <w:lang w:val="en-US"/>
+        </w:rPr>
+        <w:t xml:space="preserve">AMP effects, </w:t>
+      </w:r>
+      <w:r>
+        <w:rPr>
+          <w:lang w:val="en-US"/>
+        </w:rPr>
+        <w:t xml:space="preserve">and that </w:t>
+      </w:r>
+      <w:r>
+        <w:rPr>
+          <w:lang w:val="en-US"/>
+        </w:rPr>
+        <w:t>(d) recent modifications to the AMP that purportedly control for such subsample effects do not reduce or resolve this issue</w:t>
+      </w:r>
+      <w:r>
+        <w:rPr>
+          <w:lang w:val="en-US"/>
+        </w:rPr>
+        <w:t xml:space="preserve">. </w:t>
+      </w:r>
+      <w:r>
+        <w:rPr>
+          <w:highlight w:val="white"/>
+          <w:lang w:val="en-US"/>
+        </w:rPr>
+        <w:t xml:space="preserve">Although </w:t>
+      </w:r>
+      <w:r>
+        <w:rPr>
+          <w:highlight w:val="white"/>
+          <w:lang w:val="en-US"/>
+        </w:rPr>
+        <w:t>non-influence</w:t>
+      </w:r>
+      <w:r>
+        <w:rPr>
+          <w:highlight w:val="white"/>
+          <w:lang w:val="en-US"/>
+        </w:rPr>
+        <w:t xml:space="preserve"> </w:t>
+      </w:r>
+      <w:r>
+        <w:rPr>
+          <w:highlight w:val="white"/>
+          <w:lang w:val="en-US"/>
+        </w:rPr>
+        <w:t xml:space="preserve">aware trials retain some degree of predictive </w:t>
+      </w:r>
+      <w:r>
+        <w:rPr>
+          <w:highlight w:val="white"/>
+          <w:lang w:val="en-US"/>
+        </w:rPr>
+        <w:t>validity and</w:t>
+      </w:r>
+      <w:r>
+        <w:rPr>
+          <w:highlight w:val="white"/>
+          <w:lang w:val="en-US"/>
+        </w:rPr>
+        <w:t xml:space="preserve"> contribute to some extent to the magnitude of effects, </w:t>
+      </w:r>
+      <w:r>
+        <w:rPr>
+          <w:highlight w:val="white"/>
+          <w:lang w:val="en-US"/>
+        </w:rPr>
         <w:lastRenderedPageBreak/>
-        <w:t>Conclusion</w:t>
-      </w:r>
-      <w:r>
-        <w:t xml:space="preserve">. </w:t>
-      </w:r>
-      <w:r>
-        <w:rPr>
-          <w:lang w:val="en-US"/>
-        </w:rPr>
-        <w:t>O</w:t>
-      </w:r>
-      <w:r>
-        <w:rPr>
-          <w:lang w:val="en-US"/>
-        </w:rPr>
-        <w:t xml:space="preserve">ur findings demonstrate that (a) the AMP effect and its predictive validity </w:t>
-      </w:r>
-      <w:r>
-        <w:rPr>
-          <w:lang w:val="en-US"/>
-        </w:rPr>
-        <w:t>appear to be based</w:t>
-      </w:r>
-      <w:r>
-        <w:rPr>
-          <w:lang w:val="en-US"/>
-        </w:rPr>
-        <w:t xml:space="preserve"> </w:t>
-      </w:r>
-      <w:r>
-        <w:rPr>
-          <w:lang w:val="en-US"/>
-        </w:rPr>
-        <w:t xml:space="preserve">primarily </w:t>
-      </w:r>
-      <w:r>
-        <w:rPr>
-          <w:lang w:val="en-US"/>
-        </w:rPr>
-        <w:t>on</w:t>
-      </w:r>
-      <w:r>
-        <w:rPr>
-          <w:lang w:val="en-US"/>
-        </w:rPr>
-        <w:t xml:space="preserve"> influence</w:t>
-      </w:r>
-      <w:r>
-        <w:rPr>
-          <w:lang w:val="en-US"/>
-        </w:rPr>
-        <w:t xml:space="preserve"> </w:t>
-      </w:r>
-      <w:r>
-        <w:rPr>
-          <w:lang w:val="en-US"/>
-        </w:rPr>
-        <w:t>aware responding, (b) influence</w:t>
-      </w:r>
-      <w:r>
-        <w:rPr>
-          <w:lang w:val="en-US"/>
-        </w:rPr>
-        <w:t xml:space="preserve"> </w:t>
-      </w:r>
-      <w:r>
-        <w:rPr>
-          <w:lang w:val="en-US"/>
-        </w:rPr>
-        <w:t xml:space="preserve">awareness rates vary widely between individuals but are highly consistent within individuals, </w:t>
-      </w:r>
-      <w:r>
-        <w:rPr>
-          <w:lang w:val="en-US"/>
-        </w:rPr>
-        <w:t xml:space="preserve">within and between attitude </w:t>
-      </w:r>
-      <w:r>
-        <w:rPr>
-          <w:lang w:val="en-US"/>
-        </w:rPr>
-        <w:t>domains, (c) participants who are more highly influence</w:t>
-      </w:r>
-      <w:r>
-        <w:rPr>
-          <w:lang w:val="en-US"/>
-        </w:rPr>
-        <w:t xml:space="preserve"> </w:t>
-      </w:r>
-      <w:r>
-        <w:rPr>
-          <w:lang w:val="en-US"/>
-        </w:rPr>
-        <w:t xml:space="preserve">aware </w:t>
-      </w:r>
-      <w:r>
-        <w:rPr>
-          <w:lang w:val="en-US"/>
-        </w:rPr>
-        <w:t>are responsible for group-level</w:t>
-      </w:r>
-      <w:r>
-        <w:rPr>
-          <w:lang w:val="en-US"/>
-        </w:rPr>
-        <w:t xml:space="preserve"> </w:t>
-      </w:r>
-      <w:r>
-        <w:rPr>
-          <w:lang w:val="en-US"/>
-        </w:rPr>
-        <w:t xml:space="preserve">AMP effects, </w:t>
-      </w:r>
-      <w:r>
-        <w:rPr>
-          <w:lang w:val="en-US"/>
-        </w:rPr>
-        <w:t xml:space="preserve">and that </w:t>
-      </w:r>
-      <w:r>
-        <w:rPr>
-          <w:lang w:val="en-US"/>
-        </w:rPr>
-        <w:t>(d) recent modifications to the AMP that purportedly control for such subsample effects do not reduce or resolve this issue</w:t>
-      </w:r>
-      <w:r>
-        <w:rPr>
-          <w:lang w:val="en-US"/>
-        </w:rPr>
-        <w:t xml:space="preserve">. </w:t>
-      </w:r>
-      <w:r>
-        <w:rPr>
-          <w:highlight w:val="white"/>
-          <w:lang w:val="en-US"/>
-        </w:rPr>
-        <w:t xml:space="preserve">Although </w:t>
-      </w:r>
-      <w:r>
-        <w:rPr>
-          <w:highlight w:val="white"/>
-          <w:lang w:val="en-US"/>
-        </w:rPr>
-        <w:t>non-influence</w:t>
-      </w:r>
-      <w:r>
-        <w:rPr>
-          <w:highlight w:val="white"/>
-          <w:lang w:val="en-US"/>
-        </w:rPr>
-        <w:t xml:space="preserve"> </w:t>
-      </w:r>
-      <w:r>
-        <w:rPr>
-          <w:highlight w:val="white"/>
-          <w:lang w:val="en-US"/>
-        </w:rPr>
-        <w:t xml:space="preserve">aware trials retain some degree of predictive </w:t>
-      </w:r>
-      <w:r>
-        <w:rPr>
-          <w:highlight w:val="white"/>
-          <w:lang w:val="en-US"/>
-        </w:rPr>
-        <w:t>validity and</w:t>
-      </w:r>
-      <w:r>
-        <w:rPr>
-          <w:highlight w:val="white"/>
-          <w:lang w:val="en-US"/>
-        </w:rPr>
-        <w:t xml:space="preserve"> contribute to some extent to the magnitude of effects, their contributions pale in comparison to that of influence aware trials. </w:t>
+        <w:t xml:space="preserve">their contributions pale in comparison to that of influence aware trials. </w:t>
       </w:r>
       <w:r>
         <w:rPr>
@@ -36785,131 +36903,137 @@
           <w:b/>
           <w:lang w:val="en-US"/>
         </w:rPr>
+        <w:t>Theoretical implications: Do AMP effects reflect a misattribution process?</w:t>
+      </w:r>
+      <w:r>
+        <w:rPr>
+          <w:b/>
+          <w:lang w:val="en-US"/>
+        </w:rPr>
+        <w:t xml:space="preserve"> </w:t>
+      </w:r>
+      <w:r>
+        <w:rPr>
+          <w:bCs/>
+          <w:lang w:val="en-US"/>
+        </w:rPr>
+        <w:t>So far we have focused on the ‘implicitness’ of AMP effects (</w:t>
+      </w:r>
+      <w:r>
+        <w:rPr>
+          <w:bCs/>
+          <w:lang w:val="en-US"/>
+        </w:rPr>
+        <w:t>in terms of awareness</w:t>
+      </w:r>
+      <w:r>
+        <w:rPr>
+          <w:bCs/>
+          <w:lang w:val="en-US"/>
+        </w:rPr>
+        <w:t xml:space="preserve">). However, our findings are also relevant to another issue – namely – the idea that AMP effects are mediated </w:t>
+      </w:r>
+      <w:r>
+        <w:rPr>
+          <w:bCs/>
+          <w:lang w:val="en-US"/>
+        </w:rPr>
+        <w:t xml:space="preserve">(at the mental level) </w:t>
+      </w:r>
+      <w:r>
+        <w:rPr>
+          <w:bCs/>
+          <w:lang w:val="en-US"/>
+        </w:rPr>
+        <w:t xml:space="preserve">by </w:t>
+      </w:r>
+      <w:r>
+        <w:rPr>
+          <w:bCs/>
+          <w:lang w:val="en-US"/>
+        </w:rPr>
+        <w:t>misattribution</w:t>
+      </w:r>
+      <w:r>
+        <w:rPr>
+          <w:lang w:val="en-US"/>
+        </w:rPr>
+        <w:t xml:space="preserve"> </w:t>
+      </w:r>
+      <w:r>
+        <w:rPr>
+          <w:lang w:val="en-US"/>
+        </w:rPr>
+        <w:t>of prime valence to the target stimulus</w:t>
+      </w:r>
+      <w:r>
+        <w:rPr>
+          <w:bCs/>
+          <w:lang w:val="en-US"/>
+        </w:rPr>
+        <w:t>.</w:t>
+      </w:r>
+      <w:r>
+        <w:rPr>
+          <w:b/>
+          <w:lang w:val="en-US"/>
+        </w:rPr>
+        <w:t xml:space="preserve"> </w:t>
+      </w:r>
+      <w:r>
+        <w:rPr>
+          <w:lang w:val="en-US"/>
+        </w:rPr>
+        <w:t>Misattribution is traditionally conceived of as occurring in the absence of awareness (Schwarz &amp; Clore, 1983</w:t>
+      </w:r>
+      <w:r>
+        <w:rPr>
+          <w:lang w:val="en-US"/>
+        </w:rPr>
+        <w:t xml:space="preserve">; Payne et al., </w:t>
+      </w:r>
+      <w:r>
+        <w:rPr>
+          <w:lang w:val="en-US"/>
+        </w:rPr>
+        <w:t>2005</w:t>
+      </w:r>
+      <w:r>
+        <w:rPr>
+          <w:lang w:val="en-US"/>
+        </w:rPr>
+        <w:t xml:space="preserve"> Indeed, as </w:t>
+      </w:r>
+      <w:r>
+        <w:rPr>
+          <w:lang w:val="en-US"/>
+        </w:rPr>
+        <w:t>one</w:t>
+      </w:r>
+      <w:r>
+        <w:rPr>
+          <w:lang w:val="en-US"/>
+        </w:rPr>
+        <w:t xml:space="preserve"> reviewer </w:t>
+      </w:r>
+      <w:r>
+        <w:rPr>
+          <w:lang w:val="en-US"/>
+        </w:rPr>
+        <w:t xml:space="preserve">of this manuscript </w:t>
+      </w:r>
+      <w:r>
+        <w:rPr>
+          <w:lang w:val="en-US"/>
+        </w:rPr>
+        <w:t xml:space="preserve">noted, misattribution by definition </w:t>
+      </w:r>
+      <w:r>
+        <w:rPr>
+          <w:lang w:val="en-US"/>
+        </w:rPr>
         <w:lastRenderedPageBreak/>
-        <w:t>Theoretical implications: Do AMP effects reflect a misattribution process?</w:t>
-      </w:r>
-      <w:r>
-        <w:rPr>
-          <w:b/>
-          <w:lang w:val="en-US"/>
-        </w:rPr>
-        <w:t xml:space="preserve"> </w:t>
-      </w:r>
-      <w:r>
-        <w:rPr>
-          <w:bCs/>
-          <w:lang w:val="en-US"/>
-        </w:rPr>
-        <w:t>So far we have focused on the ‘implicitness’ of AMP effects (</w:t>
-      </w:r>
-      <w:r>
-        <w:rPr>
-          <w:bCs/>
-          <w:lang w:val="en-US"/>
-        </w:rPr>
-        <w:t>in terms of awareness</w:t>
-      </w:r>
-      <w:r>
-        <w:rPr>
-          <w:bCs/>
-          <w:lang w:val="en-US"/>
-        </w:rPr>
-        <w:t xml:space="preserve">). However, our findings are also relevant to another issue – namely – the idea that AMP effects are mediated </w:t>
-      </w:r>
-      <w:r>
-        <w:rPr>
-          <w:bCs/>
-          <w:lang w:val="en-US"/>
-        </w:rPr>
-        <w:t xml:space="preserve">(at the mental level) </w:t>
-      </w:r>
-      <w:r>
-        <w:rPr>
-          <w:bCs/>
-          <w:lang w:val="en-US"/>
-        </w:rPr>
-        <w:t xml:space="preserve">by </w:t>
-      </w:r>
-      <w:r>
-        <w:rPr>
-          <w:bCs/>
-          <w:lang w:val="en-US"/>
-        </w:rPr>
-        <w:t>misattribution</w:t>
-      </w:r>
-      <w:r>
-        <w:rPr>
-          <w:lang w:val="en-US"/>
-        </w:rPr>
-        <w:t xml:space="preserve"> </w:t>
-      </w:r>
-      <w:r>
-        <w:rPr>
-          <w:lang w:val="en-US"/>
-        </w:rPr>
-        <w:t>of prime valence to the target stimulus</w:t>
-      </w:r>
-      <w:r>
-        <w:rPr>
-          <w:bCs/>
-          <w:lang w:val="en-US"/>
-        </w:rPr>
-        <w:t>.</w:t>
-      </w:r>
-      <w:r>
-        <w:rPr>
-          <w:b/>
-          <w:lang w:val="en-US"/>
-        </w:rPr>
-        <w:t xml:space="preserve"> </w:t>
-      </w:r>
-      <w:r>
-        <w:rPr>
-          <w:lang w:val="en-US"/>
-        </w:rPr>
-        <w:t>Misattribution is traditionally conceived of as occurring in the absence of awareness (Schwarz &amp; Clore, 1983</w:t>
-      </w:r>
-      <w:r>
-        <w:rPr>
-          <w:lang w:val="en-US"/>
-        </w:rPr>
-        <w:t xml:space="preserve">; Payne et al., </w:t>
-      </w:r>
-      <w:r>
-        <w:rPr>
-          <w:lang w:val="en-US"/>
-        </w:rPr>
-        <w:t>2005</w:t>
-      </w:r>
-      <w:r>
-        <w:rPr>
-          <w:lang w:val="en-US"/>
-        </w:rPr>
-        <w:t xml:space="preserve"> Indeed, as </w:t>
-      </w:r>
-      <w:r>
-        <w:rPr>
-          <w:lang w:val="en-US"/>
-        </w:rPr>
-        <w:t>one</w:t>
-      </w:r>
-      <w:r>
-        <w:rPr>
-          <w:lang w:val="en-US"/>
-        </w:rPr>
-        <w:t xml:space="preserve"> reviewer </w:t>
-      </w:r>
-      <w:r>
-        <w:rPr>
-          <w:lang w:val="en-US"/>
-        </w:rPr>
-        <w:t xml:space="preserve">of this manuscript </w:t>
-      </w:r>
-      <w:r>
-        <w:rPr>
-          <w:lang w:val="en-US"/>
-        </w:rPr>
-        <w:t xml:space="preserve">noted, misattribution by definition cannot occur with awareness. </w:t>
+        <w:t xml:space="preserve">cannot occur with awareness. </w:t>
       </w:r>
       <w:r>
         <w:rPr>
@@ -37073,14 +37197,14 @@
         <w:rPr>
           <w:lang w:val="en-US"/>
         </w:rPr>
-        <w:t xml:space="preserve"> On the other hand, it may be that misattribution is not the mechanism which mediates AMP effects. This possibility would have significant implications for a variety of theories and methods that rest on this idea. For instance, it would seriously challenge the misattribution account of AMP effects. It would call into question recent theoretical perspectives on misattribution that rely on the AMP for support. This includes theoretical models relating to the </w:t>
+        <w:t xml:space="preserve"> On the other hand, it may be that misattribution is not the mechanism which mediates AMP effects. This possibility would have significant implications for a variety of theories and methods that rest on this idea. For instance, it would seriously challenge the misattribution account of AMP effects. It would call into question recent theoretical perspectives on misattribution that rely on the AMP for support. This includes theoretical models relating to the process of misattribution itself (e.g., the process model of misattribution: Payne, Hall, Cameron, &amp; Bishara’s, 2010), as well as claims that evaluative conditioning is based on a misattribution process (Jones et al., 2009), and that psychological properties beyond evaluations can also be misattributed (Blaison, Imhoff, Hühnel, Hess, &amp; Banse, 2012). It would also call into question a number of second-generational tasks that attempt to exploit the misattribution of meaning (the Semantic Misattribution Procedure: Sava et al., 2012) and truth (the Truth Misattribution </w:t>
       </w:r>
       <w:r>
         <w:rPr>
           <w:lang w:val="en-US"/>
         </w:rPr>
         <w:lastRenderedPageBreak/>
-        <w:t>process of misattribution itself (e.g., the process model of misattribution: Payne, Hall, Cameron, &amp; Bishara’s, 2010), as well as claims that evaluative conditioning is based on a misattribution process (Jones et al., 2009), and that psychological properties beyond evaluations can also be misattributed (Blaison, Imhoff, Hühnel, Hess, &amp; Banse, 2012). It would also call into question a number of second-generational tasks that attempt to exploit the misattribution of meaning (the Semantic Misattribution Procedure: Sava et al., 2012) and truth (the Truth Misattribution Procedure: Cummins &amp; De Houwer, 2019). It seems likely that the very same issues associated with influence</w:t>
+        <w:t>Procedure: Cummins &amp; De Houwer, 2019). It seems likely that the very same issues associated with influence</w:t>
       </w:r>
       <w:r>
         <w:rPr>
@@ -37290,129 +37414,135 @@
         <w:rPr>
           <w:lang w:val="en-US"/>
         </w:rPr>
+        <w:t xml:space="preserve">To illustrate, imagine that a researcher </w:t>
+      </w:r>
+      <w:r>
+        <w:rPr>
+          <w:lang w:val="en-US"/>
+        </w:rPr>
+        <w:t xml:space="preserve">wants to </w:t>
+      </w:r>
+      <w:r>
+        <w:rPr>
+          <w:lang w:val="en-US"/>
+        </w:rPr>
+        <w:t xml:space="preserve">assess implicit racial bias in law enforcement officers. She administers a race AMP to police officers, finds evidence of a large AMP effect </w:t>
+      </w:r>
+      <w:r>
+        <w:rPr>
+          <w:lang w:val="en-US"/>
+        </w:rPr>
+        <w:t xml:space="preserve">at </w:t>
+      </w:r>
+      <w:r>
+        <w:rPr>
+          <w:lang w:val="en-US"/>
+        </w:rPr>
+        <w:t>the group</w:t>
+      </w:r>
+      <w:r>
+        <w:rPr>
+          <w:lang w:val="en-US"/>
+        </w:rPr>
+        <w:t xml:space="preserve"> level</w:t>
+      </w:r>
+      <w:r>
+        <w:rPr>
+          <w:lang w:val="en-US"/>
+        </w:rPr>
+        <w:t xml:space="preserve">, and subsequently infers that police officers are, in general, implicitly </w:t>
+      </w:r>
+      <w:r>
+        <w:rPr>
+          <w:lang w:val="en-US"/>
+        </w:rPr>
+        <w:t xml:space="preserve">racially </w:t>
+      </w:r>
+      <w:r>
+        <w:rPr>
+          <w:lang w:val="en-US"/>
+        </w:rPr>
+        <w:t xml:space="preserve">biased. Our findings suggest that </w:t>
+      </w:r>
+      <w:r>
+        <w:rPr>
+          <w:lang w:val="en-US"/>
+        </w:rPr>
+        <w:t xml:space="preserve">such an </w:t>
+      </w:r>
+      <w:r>
+        <w:rPr>
+          <w:lang w:val="en-US"/>
+        </w:rPr>
+        <w:t xml:space="preserve">AMP </w:t>
+      </w:r>
+      <w:r>
+        <w:rPr>
+          <w:lang w:val="en-US"/>
+        </w:rPr>
+        <w:t xml:space="preserve">would </w:t>
+      </w:r>
+      <w:r>
+        <w:rPr>
+          <w:lang w:val="en-US"/>
+        </w:rPr>
+        <w:t>not captur</w:t>
+      </w:r>
+      <w:r>
+        <w:rPr>
+          <w:lang w:val="en-US"/>
+        </w:rPr>
+        <w:t>e</w:t>
+      </w:r>
+      <w:r>
+        <w:rPr>
+          <w:lang w:val="en-US"/>
+        </w:rPr>
+        <w:t xml:space="preserve"> racial bias </w:t>
+      </w:r>
+      <w:r>
+        <w:rPr>
+          <w:i/>
+          <w:lang w:val="en-US"/>
+        </w:rPr>
+        <w:t>in general</w:t>
+      </w:r>
+      <w:r>
+        <w:rPr>
+          <w:lang w:val="en-US"/>
+        </w:rPr>
+        <w:t xml:space="preserve">, but rather </w:t>
+      </w:r>
+      <w:r>
+        <w:rPr>
+          <w:lang w:val="en-US"/>
+        </w:rPr>
+        <w:t xml:space="preserve">reflect the </w:t>
+      </w:r>
+      <w:r>
+        <w:rPr>
+          <w:lang w:val="en-US"/>
+        </w:rPr>
+        <w:t xml:space="preserve">performance of a </w:t>
+      </w:r>
+      <w:r>
+        <w:rPr>
+          <w:lang w:val="en-US"/>
+        </w:rPr>
+        <w:t xml:space="preserve">subset of </w:t>
+      </w:r>
+      <w:r>
+        <w:rPr>
+          <w:lang w:val="en-US"/>
+        </w:rPr>
+        <w:t xml:space="preserve">participants who are highly aware that race-related primes were influencing their responses to the target stimuli. Importantly, these participants are likely to demonstrate AMP effects regardless of the domain being assessed. This </w:t>
+      </w:r>
+      <w:r>
+        <w:rPr>
+          <w:lang w:val="en-US"/>
+        </w:rPr>
         <w:lastRenderedPageBreak/>
-        <w:t xml:space="preserve">To illustrate, imagine that a researcher </w:t>
-      </w:r>
-      <w:r>
-        <w:rPr>
-          <w:lang w:val="en-US"/>
-        </w:rPr>
-        <w:t xml:space="preserve">wants to </w:t>
-      </w:r>
-      <w:r>
-        <w:rPr>
-          <w:lang w:val="en-US"/>
-        </w:rPr>
-        <w:t xml:space="preserve">assess implicit racial bias in law enforcement officers. She administers a race AMP to police officers, finds evidence of a large AMP effect </w:t>
-      </w:r>
-      <w:r>
-        <w:rPr>
-          <w:lang w:val="en-US"/>
-        </w:rPr>
-        <w:t xml:space="preserve">at </w:t>
-      </w:r>
-      <w:r>
-        <w:rPr>
-          <w:lang w:val="en-US"/>
-        </w:rPr>
-        <w:t>the group</w:t>
-      </w:r>
-      <w:r>
-        <w:rPr>
-          <w:lang w:val="en-US"/>
-        </w:rPr>
-        <w:t xml:space="preserve"> level</w:t>
-      </w:r>
-      <w:r>
-        <w:rPr>
-          <w:lang w:val="en-US"/>
-        </w:rPr>
-        <w:t xml:space="preserve">, and subsequently infers that police officers are, in general, implicitly </w:t>
-      </w:r>
-      <w:r>
-        <w:rPr>
-          <w:lang w:val="en-US"/>
-        </w:rPr>
-        <w:t xml:space="preserve">racially </w:t>
-      </w:r>
-      <w:r>
-        <w:rPr>
-          <w:lang w:val="en-US"/>
-        </w:rPr>
-        <w:t xml:space="preserve">biased. Our findings suggest that </w:t>
-      </w:r>
-      <w:r>
-        <w:rPr>
-          <w:lang w:val="en-US"/>
-        </w:rPr>
-        <w:t xml:space="preserve">such an </w:t>
-      </w:r>
-      <w:r>
-        <w:rPr>
-          <w:lang w:val="en-US"/>
-        </w:rPr>
-        <w:t xml:space="preserve">AMP </w:t>
-      </w:r>
-      <w:r>
-        <w:rPr>
-          <w:lang w:val="en-US"/>
-        </w:rPr>
-        <w:t xml:space="preserve">would </w:t>
-      </w:r>
-      <w:r>
-        <w:rPr>
-          <w:lang w:val="en-US"/>
-        </w:rPr>
-        <w:t>not captur</w:t>
-      </w:r>
-      <w:r>
-        <w:rPr>
-          <w:lang w:val="en-US"/>
-        </w:rPr>
-        <w:t>e</w:t>
-      </w:r>
-      <w:r>
-        <w:rPr>
-          <w:lang w:val="en-US"/>
-        </w:rPr>
-        <w:t xml:space="preserve"> racial bias </w:t>
-      </w:r>
-      <w:r>
-        <w:rPr>
-          <w:i/>
-          <w:lang w:val="en-US"/>
-        </w:rPr>
-        <w:t>in general</w:t>
-      </w:r>
-      <w:r>
-        <w:rPr>
-          <w:lang w:val="en-US"/>
-        </w:rPr>
-        <w:t xml:space="preserve">, but rather </w:t>
-      </w:r>
-      <w:r>
-        <w:rPr>
-          <w:lang w:val="en-US"/>
-        </w:rPr>
-        <w:t xml:space="preserve">reflect the </w:t>
-      </w:r>
-      <w:r>
-        <w:rPr>
-          <w:lang w:val="en-US"/>
-        </w:rPr>
-        <w:t xml:space="preserve">performance of a </w:t>
-      </w:r>
-      <w:r>
-        <w:rPr>
-          <w:lang w:val="en-US"/>
-        </w:rPr>
-        <w:t xml:space="preserve">subset of </w:t>
-      </w:r>
-      <w:r>
-        <w:rPr>
-          <w:lang w:val="en-US"/>
-        </w:rPr>
-        <w:t xml:space="preserve">participants who are highly aware that race-related primes were influencing their responses to the target stimuli. Importantly, these participants are likely to demonstrate AMP effects regardless of the domain being assessed. This is neither what is </w:t>
+        <w:t xml:space="preserve">is neither what is </w:t>
       </w:r>
       <w:r>
         <w:rPr>
@@ -37574,7 +37704,6 @@
         <w:rPr>
           <w:lang w:val="en-US"/>
         </w:rPr>
-        <w:lastRenderedPageBreak/>
         <w:t>officer displays a</w:t>
       </w:r>
       <w:r>
@@ -37614,6 +37743,7 @@
         <w:rPr>
           <w:lang w:val="en-US"/>
         </w:rPr>
+        <w:lastRenderedPageBreak/>
         <w:t xml:space="preserve">awareness rate. If so, then the researcher’s conclusions may be inappropriate. In short, our findings suggest that the absence of an AMP effect cannot be used to infer the absence of evaluations, which raises questions about the validity of the AMP itself. </w:t>
       </w:r>
     </w:p>
@@ -38021,7 +38151,6 @@
         <w:rPr>
           <w:lang w:val="en-US"/>
         </w:rPr>
-        <w:lastRenderedPageBreak/>
         <w:t>awareness. Yet the absence of such a response is far more ambiguous. It may be that such trials are free from influence</w:t>
       </w:r>
       <w:r>
@@ -38159,6 +38288,7 @@
         <w:rPr>
           <w:lang w:val="en-US"/>
         </w:rPr>
+        <w:lastRenderedPageBreak/>
         <w:t xml:space="preserve">Yet even </w:t>
       </w:r>
       <w:r>
@@ -38303,27 +38433,27 @@
         <w:rPr>
           <w:lang w:val="en-US"/>
         </w:rPr>
-        <w:t xml:space="preserve"> IU-AMP might provide a better implicit measure by implementing changes to the task, the effects obtained from such a task would not reflect </w:t>
+        <w:t xml:space="preserve"> IU-AMP might provide a better implicit measure by implementing changes to the task, the effects obtained from such a task would not reflect behaviors (or mental processes) in people </w:t>
+      </w:r>
+      <w:r>
+        <w:rPr>
+          <w:i/>
+          <w:lang w:val="en-US"/>
+        </w:rPr>
+        <w:t>in general</w:t>
+      </w:r>
+      <w:r>
+        <w:rPr>
+          <w:lang w:val="en-US"/>
+        </w:rPr>
+        <w:t xml:space="preserve">. Yet this is exactly what the AMP is primarily used for. Therefore, just as other fields acknowledge the variety of issues associated with making inferences or generalizations about people in general from non-representative samples (e.g., WEIRD individuals: Henrich, Heine, &amp; Norenzayan, 2010; neuroscience tending to only study the brains of right-handed people: Willems, der Haegen, Fisher, &amp; Francks, 2014; animal models of pathology that are based on male biology but not female: Mogil, 2016), we need to do the same. Both applied and basic researchers using the AMP (or AMP-like tasks, </w:t>
       </w:r>
       <w:r>
         <w:rPr>
           <w:lang w:val="en-US"/>
         </w:rPr>
         <w:lastRenderedPageBreak/>
-        <w:t xml:space="preserve">behaviors (or mental processes) in people </w:t>
-      </w:r>
-      <w:r>
-        <w:rPr>
-          <w:i/>
-          <w:lang w:val="en-US"/>
-        </w:rPr>
-        <w:t>in general</w:t>
-      </w:r>
-      <w:r>
-        <w:rPr>
-          <w:lang w:val="en-US"/>
-        </w:rPr>
-        <w:t xml:space="preserve">. Yet this is exactly what the AMP is primarily used for. Therefore, just as other fields acknowledge the variety of issues associated with making inferences or generalizations about people in general from non-representative samples (e.g., WEIRD individuals: Henrich, Heine, &amp; Norenzayan, 2010; neuroscience tending to only study the brains of right-handed people: Willems, der Haegen, Fisher, &amp; Francks, 2014; animal models of pathology that are based on male biology but not female: Mogil, 2016), we need to do the same. Both applied and basic researchers using the AMP (or AMP-like tasks, including the IU-AMP) need to carefully attend to the dangers of making inferences and generalizations about people </w:t>
+        <w:t xml:space="preserve">including the IU-AMP) need to carefully attend to the dangers of making inferences and generalizations about people </w:t>
       </w:r>
       <w:r>
         <w:rPr>
@@ -38437,14 +38567,7 @@
         <w:rPr>
           <w:lang w:val="en-US"/>
         </w:rPr>
-        <w:t xml:space="preserve">ness rates.” This is just one example; similar revisions need to be applied to the core claims </w:t>
-      </w:r>
-      <w:r>
-        <w:rPr>
-          <w:lang w:val="en-US"/>
-        </w:rPr>
-        <w:lastRenderedPageBreak/>
-        <w:t xml:space="preserve">of all published research using the AMP (e.g., via systematic review), which may fundamentally alter the conclusions derived from that body of work. </w:t>
+        <w:t xml:space="preserve">ness rates.” This is just one example; similar revisions need to be applied to the core claims of all published research using the AMP (e.g., via systematic review), which may fundamentally alter the conclusions derived from that body of work. </w:t>
       </w:r>
     </w:p>
     <w:p>
@@ -38588,7 +38711,14 @@
         <w:rPr>
           <w:lang w:val="en-US"/>
         </w:rPr>
-        <w:t xml:space="preserve">AMPs assessing different domains, and that the </w:t>
+        <w:t xml:space="preserve">AMPs assessing different </w:t>
+      </w:r>
+      <w:r>
+        <w:rPr>
+          <w:lang w:val="en-US"/>
+        </w:rPr>
+        <w:lastRenderedPageBreak/>
+        <w:t xml:space="preserve">domains, and that the </w:t>
       </w:r>
       <w:r>
         <w:rPr>
@@ -38780,14 +38910,7 @@
         <w:rPr>
           <w:lang w:val="en-US"/>
         </w:rPr>
-        <w:t xml:space="preserve">). As such, in our efforts to reexamine different properties of the AMP effect, we recruited samples that were, at worst, no less representative as </w:t>
-      </w:r>
-      <w:r>
-        <w:rPr>
-          <w:lang w:val="en-US"/>
-        </w:rPr>
-        <w:lastRenderedPageBreak/>
-        <w:t>the original AMP studies that we build and extend upon. At best, our samples are likely more representative than the original studies given that we did not recruit</w:t>
+        <w:t>). As such, in our efforts to reexamine different properties of the AMP effect, we recruited samples that were, at worst, no less representative as the original AMP studies that we build and extend upon. At best, our samples are likely more representative than the original studies given that we did not recruit</w:t>
       </w:r>
       <w:r>
         <w:rPr>
@@ -38813,7 +38936,7 @@
         </w:rPr>
         <w:t xml:space="preserve">). That said, we did not request information on other demographic variables (e.g., sexuality, ethnicity). Although we had no theoretical reason to assume that such variables would moderate performance on a generic </w:t>
       </w:r>
-      <w:del w:id="156" w:author="Ian Hussey" w:date="2021-03-15T13:38:00Z">
+      <w:del w:id="165" w:author="Ian Hussey" w:date="2021-03-15T13:38:00Z">
         <w:r>
           <w:rPr>
             <w:lang w:val="en-US"/>
@@ -38821,7 +38944,7 @@
           <w:delText>positive/negative</w:delText>
         </w:r>
       </w:del>
-      <w:ins w:id="157" w:author="Ian Hussey" w:date="2021-03-15T13:38:00Z">
+      <w:ins w:id="166" w:author="Ian Hussey" w:date="2021-03-15T13:38:00Z">
         <w:r>
           <w:rPr>
             <w:lang w:val="en-US"/>
@@ -38881,7 +39004,14 @@
         <w:rPr>
           <w:lang w:val="en-US"/>
         </w:rPr>
-        <w:t xml:space="preserve"> were sampled exclusively from US residents, and that the majority of Prolific Academic participants reside in the UK, our samples are primarily made up of (and potentially over-represent) individuals from these nations. Future work may therefore wish to capture more detailed demographics information or could replicate our findings across different nationalities to further expand its remit.</w:t>
+        <w:t xml:space="preserve"> were sampled exclusively from US residents, and that the majority of Prolific Academic participants reside in the UK, our samples </w:t>
+      </w:r>
+      <w:r>
+        <w:rPr>
+          <w:lang w:val="en-US"/>
+        </w:rPr>
+        <w:lastRenderedPageBreak/>
+        <w:t>are primarily made up of (and potentially over-represent) individuals from these nations. Future work may therefore wish to capture more detailed demographics information or could replicate our findings across different nationalities to further expand its remit.</w:t>
       </w:r>
       <w:r>
         <w:rPr>
@@ -39188,7 +39318,7 @@
           <w:lang w:val="en-US"/>
         </w:rPr>
       </w:pPr>
-      <w:ins w:id="158" w:author="Sean Hughes" w:date="2021-03-15T12:51:00Z">
+      <w:ins w:id="167" w:author="Sean Hughes" w:date="2021-03-15T12:51:00Z">
         <w:r>
           <w:rPr>
             <w:lang w:val="en-US"/>
@@ -39196,7 +39326,7 @@
           <w:br w:type="page"/>
         </w:r>
       </w:ins>
-      <w:del w:id="159" w:author="Sean Hughes" w:date="2021-03-15T12:51:00Z">
+      <w:del w:id="168" w:author="Sean Hughes" w:date="2021-03-15T12:51:00Z">
         <w:r>
           <w:rPr>
             <w:lang w:val="en-US"/>
@@ -39244,7 +39374,7 @@
           <w:lang w:val="en-US"/>
         </w:rPr>
       </w:pPr>
-      <w:commentRangeStart w:id="160"/>
+      <w:commentRangeStart w:id="169"/>
       <w:r>
         <w:rPr>
           <w:b w:val="0"/>
@@ -39254,13 +39384,13 @@
         <w:lastRenderedPageBreak/>
         <w:t>References</w:t>
       </w:r>
-      <w:commentRangeEnd w:id="160"/>
+      <w:commentRangeEnd w:id="169"/>
       <w:r>
         <w:rPr>
           <w:rStyle w:val="CommentReference"/>
           <w:b w:val="0"/>
         </w:rPr>
-        <w:commentReference w:id="160"/>
+        <w:commentReference w:id="169"/>
       </w:r>
     </w:p>
     <w:p>
@@ -39268,12 +39398,12 @@
         <w:pStyle w:val="Normal1"/>
         <w:ind w:left="885" w:hanging="885"/>
         <w:rPr>
-          <w:del w:id="161" w:author="Ian Hussey" w:date="2021-03-15T14:42:00Z"/>
+          <w:del w:id="170" w:author="Ian Hussey" w:date="2021-03-15T14:42:00Z"/>
           <w:highlight w:val="white"/>
           <w:lang w:val="en-US"/>
         </w:rPr>
       </w:pPr>
-      <w:del w:id="162" w:author="Ian Hussey" w:date="2021-03-15T14:42:00Z">
+      <w:del w:id="171" w:author="Ian Hussey" w:date="2021-03-15T14:42:00Z">
         <w:r>
           <w:rPr>
             <w:highlight w:val="white"/>
@@ -39303,18 +39433,18 @@
         <w:pStyle w:val="Normal1"/>
         <w:ind w:left="885" w:hanging="885"/>
         <w:rPr>
-          <w:del w:id="163" w:author="Ian Hussey" w:date="2021-03-15T14:42:00Z"/>
-          <w:highlight w:val="white"/>
-          <w:lang w:val="en-US"/>
-        </w:rPr>
-        <w:pPrChange w:id="164" w:author="Ian Hussey" w:date="2021-03-15T14:42:00Z">
+          <w:del w:id="172" w:author="Ian Hussey" w:date="2021-03-15T14:42:00Z"/>
+          <w:highlight w:val="white"/>
+          <w:lang w:val="en-US"/>
+        </w:rPr>
+        <w:pPrChange w:id="173" w:author="Ian Hussey" w:date="2021-03-15T14:42:00Z">
           <w:pPr>
             <w:pStyle w:val="Normal1"/>
             <w:ind w:left="885"/>
           </w:pPr>
         </w:pPrChange>
       </w:pPr>
-      <w:del w:id="165" w:author="Ian Hussey" w:date="2021-03-15T14:42:00Z">
+      <w:del w:id="174" w:author="Ian Hussey" w:date="2021-03-15T14:42:00Z">
         <w:r>
           <w:rPr>
             <w:highlight w:val="white"/>
@@ -44748,7 +44878,7 @@
       </w:r>
     </w:p>
   </w:comment>
-  <w:comment w:id="145" w:author="Ian Hussey" w:date="2021-03-15T13:18:00Z" w:initials="IH">
+  <w:comment w:id="154" w:author="Ian Hussey" w:date="2021-03-15T13:18:00Z" w:initials="IH">
     <w:p>
       <w:pPr>
         <w:pStyle w:val="CommentText"/>
@@ -44762,33 +44892,12 @@
       <w:r>
         <w:t xml:space="preserve">Sean you’ve italicized some betas and not others; APA says don’t </w:t>
       </w:r>
-      <w:proofErr w:type="spellStart"/>
-      <w:r>
-        <w:t>italicise</w:t>
-      </w:r>
-      <w:proofErr w:type="spellEnd"/>
-      <w:r>
-        <w:t xml:space="preserve"> </w:t>
-      </w:r>
-      <w:proofErr w:type="spellStart"/>
-      <w:r>
-        <w:t>greek</w:t>
-      </w:r>
-      <w:proofErr w:type="spellEnd"/>
-      <w:r>
-        <w:t xml:space="preserve"> letters, </w:t>
-      </w:r>
-      <w:proofErr w:type="spellStart"/>
-      <w:r>
-        <w:t>ive</w:t>
-      </w:r>
-      <w:proofErr w:type="spellEnd"/>
-      <w:r>
-        <w:t xml:space="preserve"> brought them back to not italics</w:t>
+      <w:r>
+        <w:t>italicise greek letters, ive brought them back to not italics</w:t>
       </w:r>
     </w:p>
   </w:comment>
-  <w:comment w:id="150" w:author="Ian Hussey" w:date="2021-03-15T13:51:00Z" w:initials="IH">
+  <w:comment w:id="159" w:author="Ian Hussey" w:date="2021-03-15T13:51:00Z" w:initials="IH">
     <w:p>
       <w:pPr>
         <w:pStyle w:val="CommentText"/>
@@ -44804,7 +44913,7 @@
       </w:r>
     </w:p>
   </w:comment>
-  <w:comment w:id="151" w:author="Ian Hussey" w:date="2021-03-15T13:25:00Z" w:initials="IH">
+  <w:comment w:id="160" w:author="Ian Hussey" w:date="2021-03-15T13:25:00Z" w:initials="IH">
     <w:p>
       <w:pPr>
         <w:pStyle w:val="CommentText"/>
@@ -44833,7 +44942,7 @@
       </w:r>
     </w:p>
   </w:comment>
-  <w:comment w:id="160" w:author="Ian Hussey" w:date="2021-03-15T14:44:00Z" w:initials="IH">
+  <w:comment w:id="169" w:author="Ian Hussey" w:date="2021-03-15T14:44:00Z" w:initials="IH">
     <w:p>
       <w:pPr>
         <w:pStyle w:val="CommentText"/>
@@ -44847,37 +44956,8 @@
       <w:r>
         <w:t xml:space="preserve">Running the document through reciteworks.com suggests many references in the ref section are not present in the </w:t>
       </w:r>
-      <w:proofErr w:type="spellStart"/>
-      <w:r>
-        <w:t>doucment</w:t>
-      </w:r>
-      <w:proofErr w:type="spellEnd"/>
-      <w:r>
-        <w:t xml:space="preserve">. There can be some errors (e.g., </w:t>
-      </w:r>
-      <w:proofErr w:type="spellStart"/>
-      <w:r>
-        <w:t>corniell</w:t>
-      </w:r>
-      <w:proofErr w:type="spellEnd"/>
-      <w:r>
-        <w:t xml:space="preserve"> and </w:t>
-      </w:r>
-      <w:proofErr w:type="spellStart"/>
-      <w:r>
-        <w:t>hutter</w:t>
-      </w:r>
-      <w:proofErr w:type="spellEnd"/>
-      <w:r>
-        <w:t xml:space="preserve"> is, but says </w:t>
-      </w:r>
-      <w:proofErr w:type="spellStart"/>
-      <w:r>
-        <w:t>its</w:t>
-      </w:r>
-      <w:proofErr w:type="spellEnd"/>
-      <w:r>
-        <w:t xml:space="preserve"> not). Needs checking</w:t>
+      <w:r>
+        <w:t>doucment. There can be some errors (e.g., corniell and hutter is, but says its not). Needs checking</w:t>
       </w:r>
     </w:p>
   </w:comment>

</xml_diff>